<commit_message>
Fix SPR/SPPR templates and remove Estimasi Biaya field
Changes:
- Create new SPR and SPPR templates with proper format:
  - Use kop_surat placeholder for letterhead
  - Use Indonesian date format (tanggal-Bulan-tahun) via :tanggal formatter
  - Only PPK atas nama KPA as signing officer (no BPP option)
  - Removed "Tata cara pengisian" instruction section
- Remove "Estimasi Biaya" field from dokumen generator dialog
- Add kop_surat, nama_bank, nomor_rekening, nama_rekening fields to
  document generator for SPR/SPPR support
- Add nama_ppk, nip_ppk aliases for template compatibility

https://claude.ai/code/session_01L1u8cybJBFHNdrMvCb5b4p
</commit_message>
<xml_diff>
--- a/templates/word/sppr.docx
+++ b/templates/word/sppr.docx
@@ -8,9 +8,10 @@
       </w:pPr>
       <w:r>
         <w:rPr>
-          <w:sz w:val="24"/>
+          <w:b/>
+          <w:sz w:val="28"/>
         </w:rPr>
-        <w:t>{{kementerian}}</w:t>
+        <w:t>{{kop_surat}}</w:t>
       </w:r>
     </w:p>
     <w:p>
@@ -18,20 +19,6 @@
         <w:jc w:val="center"/>
       </w:pPr>
       <w:r>
-        <w:rPr>
-          <w:sz w:val="22"/>
-        </w:rPr>
-        <w:t>{{satker_nama}}</w:t>
-      </w:r>
-    </w:p>
-    <w:p>
-      <w:pPr>
-        <w:jc w:val="center"/>
-      </w:pPr>
-      <w:r>
-        <w:rPr>
-          <w:sz w:val="20"/>
-        </w:rPr>
         <w:t>______________________________________________________________________</w:t>
       </w:r>
     </w:p>
@@ -54,73 +41,64 @@
         <w:jc w:val="center"/>
       </w:pPr>
       <w:r>
-        <w:t>Tanggal: {{tanggal_dokumen}}  Nomor: {{nomor_dokumen}}</w:t>
+        <w:t>Nomor: {{nomor_dokumen}}    Tanggal: {{tanggal_dokumen:tanggal}}</w:t>
       </w:r>
     </w:p>
     <w:p/>
     <w:p>
       <w:r>
-        <w:t xml:space="preserve">Saya yang bertandatangan di bawah ini selaku Kuasa Pengguna Anggaran/Pejabat Pembuat Komitmen atas nama Kuasa Pengguna Anggaran *) memerintahkan Bendahara Pengeluaran/Bendahara Pengeluaran Pembantu *) agar melakukan pendebitan rekening menggunakan </w:t>
-      </w:r>
-      <w:r>
         <w:rPr>
           <w:b/>
         </w:rPr>
-        <w:t>Kartu Debit</w:t>
-      </w:r>
-      <w:r>
-        <w:t xml:space="preserve"> sejumlah Rp.{{jumlah:rupiah}}</w:t>
+        <w:t>Kepada Yth.</w:t>
       </w:r>
     </w:p>
     <w:p>
       <w:r>
-        <w:t>Terbilang: {{terbilang}}</w:t>
+        <w:t>Pimpinan {{nama_bank}}</w:t>
       </w:r>
     </w:p>
     <w:p>
       <w:r>
-        <w:t>Atas Dasar: Surat Perintah Bayar (SPBy) Nomor {{nomor_spby}} **)</w:t>
+        <w:t>di tempat</w:t>
       </w:r>
     </w:p>
     <w:p/>
     <w:p>
-      <w:pPr>
-        <w:jc w:val="center"/>
-      </w:pPr>
       <w:r>
-        <w:t>{{lokasi}}, {{tanggal_dokumen}}</w:t>
+        <w:tab/>
+        <w:t>Saya yang bertanda tangan di bawah ini selaku Pejabat Pembuat Komitmen atas nama Kuasa Pengguna Anggaran, memerintahkan agar dilakukan pendebitan rekening menggunakan kartu debit dengan keterangan sebagai berikut:</w:t>
       </w:r>
     </w:p>
+    <w:p/>
     <w:tbl>
       <w:tblPr>
+        <w:tblStyle w:val="TableGrid"/>
         <w:tblW w:type="auto" w:w="0"/>
-        <w:jc w:val="center"/>
         <w:tblLook w:firstColumn="1" w:firstRow="1" w:lastColumn="0" w:lastRow="0" w:noHBand="0" w:noVBand="1" w:val="04A0"/>
       </w:tblPr>
       <w:tblGrid>
-        <w:gridCol w:w="4703"/>
-        <w:gridCol w:w="4703"/>
+        <w:gridCol w:w="4844"/>
+        <w:gridCol w:w="4844"/>
       </w:tblGrid>
       <w:tr>
         <w:tc>
           <w:tcPr>
-            <w:tcW w:type="dxa" w:w="4703"/>
+            <w:tcW w:type="dxa" w:w="2160"/>
           </w:tcPr>
           <w:p>
             <w:r>
-              <w:t>Kuasa Pengguna Anggaran/Pejabat Pembuat</w:t>
-              <w:br/>
-              <w:t>Komitmen atas nama KPA</w:t>
+              <w:t>Nomor Rekening</w:t>
             </w:r>
           </w:p>
         </w:tc>
         <w:tc>
           <w:tcPr>
-            <w:tcW w:type="dxa" w:w="4703"/>
+            <w:tcW w:type="dxa" w:w="6480"/>
           </w:tcPr>
           <w:p>
             <w:r>
-              <w:t>Bendahara Pengeluaran/BPP *)</w:t>
+              <w:t>: {{nomor_rekening}}</w:t>
             </w:r>
           </w:p>
         </w:tc>
@@ -128,280 +106,187 @@
       <w:tr>
         <w:tc>
           <w:tcPr>
-            <w:tcW w:type="dxa" w:w="4703"/>
+            <w:tcW w:type="dxa" w:w="2160"/>
           </w:tcPr>
           <w:p>
-            <w:r/>
+            <w:r>
+              <w:t>Nama Rekening</w:t>
+            </w:r>
           </w:p>
         </w:tc>
         <w:tc>
           <w:tcPr>
-            <w:tcW w:type="dxa" w:w="4703"/>
+            <w:tcW w:type="dxa" w:w="6480"/>
           </w:tcPr>
           <w:p>
-            <w:r/>
+            <w:r>
+              <w:t>: {{nama_rekening}}</w:t>
+            </w:r>
           </w:p>
         </w:tc>
       </w:tr>
       <w:tr>
         <w:tc>
           <w:tcPr>
-            <w:tcW w:type="dxa" w:w="4703"/>
+            <w:tcW w:type="dxa" w:w="2160"/>
           </w:tcPr>
           <w:p>
-            <w:r/>
+            <w:r>
+              <w:t>Sejumlah</w:t>
+            </w:r>
           </w:p>
         </w:tc>
         <w:tc>
           <w:tcPr>
-            <w:tcW w:type="dxa" w:w="4703"/>
+            <w:tcW w:type="dxa" w:w="6480"/>
           </w:tcPr>
           <w:p>
-            <w:r/>
+            <w:r>
+              <w:t>: Rp {{nilai:rupiah}}</w:t>
+            </w:r>
           </w:p>
         </w:tc>
       </w:tr>
       <w:tr>
         <w:tc>
           <w:tcPr>
-            <w:tcW w:type="dxa" w:w="4703"/>
+            <w:tcW w:type="dxa" w:w="2160"/>
           </w:tcPr>
           <w:p>
-            <w:r/>
+            <w:r>
+              <w:t>Terbilang</w:t>
+            </w:r>
           </w:p>
         </w:tc>
         <w:tc>
           <w:tcPr>
-            <w:tcW w:type="dxa" w:w="4703"/>
+            <w:tcW w:type="dxa" w:w="6480"/>
           </w:tcPr>
           <w:p>
-            <w:r/>
+            <w:r>
+              <w:t>: {{nilai:terbilang}}</w:t>
+            </w:r>
           </w:p>
         </w:tc>
       </w:tr>
       <w:tr>
         <w:tc>
           <w:tcPr>
-            <w:tcW w:type="dxa" w:w="4703"/>
+            <w:tcW w:type="dxa" w:w="2160"/>
           </w:tcPr>
           <w:p>
             <w:r>
-              <w:t>{{ppk_nama}}</w:t>
-              <w:br/>
-              <w:t>NIP. {{ppk_nip}}</w:t>
+              <w:t>Hari/Tanggal</w:t>
             </w:r>
           </w:p>
         </w:tc>
         <w:tc>
           <w:tcPr>
-            <w:tcW w:type="dxa" w:w="4703"/>
+            <w:tcW w:type="dxa" w:w="6480"/>
           </w:tcPr>
           <w:p>
             <w:r>
-              <w:t>{{bendahara_nama}}</w:t>
-              <w:br/>
-              <w:t>NIP. {{bendahara_nip}}</w:t>
+              <w:t>: {{tanggal_pencairan:tanggal}}</w:t>
             </w:r>
           </w:p>
         </w:tc>
       </w:tr>
     </w:tbl>
     <w:p/>
-    <w:p/>
     <w:p>
       <w:r>
-        <w:rPr>
-          <w:sz w:val="18"/>
-        </w:rPr>
-        <w:t>*) Coret yang tidak perlu</w:t>
+        <w:t>Berkenaan dengan hal tersebut, mohon bantuan Saudara untuk membantu kelancaran transaksi dimaksud.</w:t>
       </w:r>
     </w:p>
     <w:p>
       <w:r>
-        <w:rPr>
-          <w:sz w:val="18"/>
-        </w:rPr>
-        <w:t>**) Penerbitan SPPR dalam rangka penarikan secara tunai untuk mengisi brankas, nomor SPBy dikosongkan.</w:t>
+        <w:t>Demikian disampaikan, atas bantuan dan kerja sama yang baik diucapkan terima kasih.</w:t>
       </w:r>
     </w:p>
     <w:p/>
-    <w:p>
-      <w:r>
-        <w:rPr>
-          <w:b/>
-          <w:sz w:val="20"/>
-        </w:rPr>
-        <w:t>Tata cara pengisian Surat Perintah Pendebitan Rekening:</w:t>
-      </w:r>
-    </w:p>
-    <w:p>
-      <w:pPr>
-        <w:ind w:left="283"/>
-      </w:pPr>
-      <w:r>
-        <w:rPr>
-          <w:sz w:val="18"/>
-        </w:rPr>
-        <w:t>(1)  diisi nama kementerian;</w:t>
-      </w:r>
-    </w:p>
-    <w:p>
-      <w:pPr>
-        <w:ind w:left="283"/>
-      </w:pPr>
-      <w:r>
-        <w:rPr>
-          <w:sz w:val="18"/>
-        </w:rPr>
-        <w:t>(2)  diisi nama satker;</w:t>
-      </w:r>
-    </w:p>
-    <w:p>
-      <w:pPr>
-        <w:ind w:left="283"/>
-      </w:pPr>
-      <w:r>
-        <w:rPr>
-          <w:sz w:val="18"/>
-        </w:rPr>
-        <w:t>(3)  diisi tanggal, bulan, dan tahun surat;</w:t>
-      </w:r>
-    </w:p>
-    <w:p>
-      <w:pPr>
-        <w:ind w:left="283"/>
-      </w:pPr>
-      <w:r>
-        <w:rPr>
-          <w:sz w:val="18"/>
-        </w:rPr>
-        <w:t>(4)  diisi nomor surat;</w:t>
-      </w:r>
-    </w:p>
-    <w:p>
-      <w:pPr>
-        <w:ind w:left="283"/>
-      </w:pPr>
-      <w:r>
-        <w:rPr>
-          <w:sz w:val="18"/>
-        </w:rPr>
-        <w:t>(5)  diisi jumlah pendebitan rekening dengan angka;</w:t>
-      </w:r>
-    </w:p>
-    <w:p>
-      <w:pPr>
-        <w:ind w:left="283"/>
-      </w:pPr>
-      <w:r>
-        <w:rPr>
-          <w:sz w:val="18"/>
-        </w:rPr>
-        <w:t>(6)  diisi uraian jumlah pendebitan rekening dengan huruf;</w:t>
-      </w:r>
-    </w:p>
-    <w:p>
-      <w:pPr>
-        <w:ind w:left="283"/>
-      </w:pPr>
-      <w:r>
-        <w:rPr>
-          <w:sz w:val="18"/>
-        </w:rPr>
-        <w:t>(7)  diisi nomor Surat Perintah Bayar;</w:t>
-      </w:r>
-    </w:p>
-    <w:p>
-      <w:pPr>
-        <w:ind w:left="283"/>
-      </w:pPr>
-      <w:r>
-        <w:rPr>
-          <w:sz w:val="18"/>
-        </w:rPr>
-        <w:t>(8)  diisi tempat penandatanganan;</w:t>
-      </w:r>
-    </w:p>
-    <w:p>
-      <w:pPr>
-        <w:ind w:left="283"/>
-      </w:pPr>
-      <w:r>
-        <w:rPr>
-          <w:sz w:val="18"/>
-        </w:rPr>
-        <w:t>(9)  diisi tanggal, bulan, dan tahun penandatanganan;</w:t>
-      </w:r>
-    </w:p>
-    <w:p>
-      <w:pPr>
-        <w:ind w:left="283"/>
-      </w:pPr>
-      <w:r>
-        <w:rPr>
-          <w:sz w:val="18"/>
-        </w:rPr>
-        <w:t>(10) diisi tanda tangan KPA/PPK atas nama KPA;</w:t>
-      </w:r>
-    </w:p>
-    <w:p>
-      <w:pPr>
-        <w:ind w:left="283"/>
-      </w:pPr>
-      <w:r>
-        <w:rPr>
-          <w:sz w:val="18"/>
-        </w:rPr>
-        <w:t>(11) diisi nama KPA/PPK atas nama KPA;</w:t>
-      </w:r>
-    </w:p>
-    <w:p>
-      <w:pPr>
-        <w:ind w:left="283"/>
-      </w:pPr>
-      <w:r>
-        <w:rPr>
-          <w:sz w:val="18"/>
-        </w:rPr>
-        <w:t>(12) diisi NIP KPA/PPK atas nama KPA;</w:t>
-      </w:r>
-    </w:p>
-    <w:p>
-      <w:pPr>
-        <w:ind w:left="283"/>
-      </w:pPr>
-      <w:r>
-        <w:rPr>
-          <w:sz w:val="18"/>
-        </w:rPr>
-        <w:t>(13) diisi tanda tangan Bendahara Pengeluaran/BPP;</w:t>
-      </w:r>
-    </w:p>
-    <w:p>
-      <w:pPr>
-        <w:ind w:left="283"/>
-      </w:pPr>
-      <w:r>
-        <w:rPr>
-          <w:sz w:val="18"/>
-        </w:rPr>
-        <w:t>(14) diisi nama Bendahara Pengeluaran/BPP; dan</w:t>
-      </w:r>
-    </w:p>
-    <w:p>
-      <w:pPr>
-        <w:ind w:left="283"/>
-      </w:pPr>
-      <w:r>
-        <w:rPr>
-          <w:sz w:val="18"/>
-        </w:rPr>
-        <w:t>(15) diisi NIP Bendahara Pengeluaran/BPP.</w:t>
-      </w:r>
-    </w:p>
+    <w:tbl>
+      <w:tblPr>
+        <w:tblW w:type="auto" w:w="0"/>
+        <w:jc w:val="right"/>
+        <w:tblLook w:firstColumn="1" w:firstRow="1" w:lastColumn="0" w:lastRow="0" w:noHBand="0" w:noVBand="1" w:val="04A0"/>
+      </w:tblPr>
+      <w:tblGrid>
+        <w:gridCol w:w="9689"/>
+      </w:tblGrid>
+      <w:tr>
+        <w:tc>
+          <w:tcPr>
+            <w:tcW w:type="dxa" w:w="9689"/>
+          </w:tcPr>
+          <w:p>
+            <w:pPr>
+              <w:jc w:val="center"/>
+            </w:pPr>
+            <w:r>
+              <w:t>{{kota}}, {{tanggal_dokumen:tanggal}}</w:t>
+            </w:r>
+          </w:p>
+        </w:tc>
+      </w:tr>
+      <w:tr>
+        <w:tc>
+          <w:tcPr>
+            <w:tcW w:type="dxa" w:w="9689"/>
+          </w:tcPr>
+          <w:p>
+            <w:pPr>
+              <w:jc w:val="center"/>
+            </w:pPr>
+            <w:r>
+              <w:t>Pejabat Pembuat Komitmen</w:t>
+            </w:r>
+          </w:p>
+        </w:tc>
+      </w:tr>
+      <w:tr>
+        <w:tc>
+          <w:tcPr>
+            <w:tcW w:type="dxa" w:w="9689"/>
+          </w:tcPr>
+          <w:p>
+            <w:r>
+              <w:br/>
+              <w:br/>
+              <w:br/>
+            </w:r>
+          </w:p>
+        </w:tc>
+      </w:tr>
+      <w:tr>
+        <w:tc>
+          <w:tcPr>
+            <w:tcW w:type="dxa" w:w="9689"/>
+          </w:tcPr>
+          <w:p>
+            <w:pPr>
+              <w:jc w:val="center"/>
+            </w:pPr>
+            <w:r>
+              <w:rPr>
+                <w:b/>
+              </w:rPr>
+              <w:t>{{nama_ppk}}</w:t>
+            </w:r>
+          </w:p>
+          <w:p>
+            <w:pPr>
+              <w:jc w:val="center"/>
+            </w:pPr>
+            <w:r>
+              <w:t>NIP. {{nip_ppk}}</w:t>
+            </w:r>
+          </w:p>
+        </w:tc>
+      </w:tr>
+    </w:tbl>
     <w:sectPr>
       <w:pgSz w:w="12240" w:h="15840"/>
-      <w:pgMar w:top="1134" w:right="1417" w:bottom="1134" w:left="1417" w:header="720" w:footer="720" w:gutter="0"/>
+      <w:pgMar w:top="1134" w:right="1134" w:bottom="1134" w:left="1417" w:header="720" w:footer="720" w:gutter="0"/>
       <w:cols w:space="720"/>
       <w:docGrid w:linePitch="360"/>
     </w:sectPr>

</xml_diff>